<commit_message>
added consultation creation feature in doctor panel
</commit_message>
<xml_diff>
--- a/server/temp/temp.docx
+++ b/server/temp/temp.docx
@@ -86,7 +86,7 @@
                                 <w:sz w:val="24"/>
                                 <w:lang w:val="en-US"/>
                               </w:rPr>
-                              <w:t xml:space="preserve">Филонова Карина Евгеньевна</w:t>
+                              <w:t xml:space="preserve">Тестов Тестов1 Тестович</w:t>
                             </w:r>
                             <w:r>
                               <w:rPr>
@@ -151,7 +151,7 @@
                                 <w:sz w:val="24"/>
                                 <w:lang w:val="en-US"/>
                               </w:rPr>
-                              <w:t xml:space="preserve"> Сомнолог (специалист по сну), Врач УЗИ-диагностики</w:t>
+                              <w:t xml:space="preserve"> Педиатр</w:t>
                             </w:r>
                             <w:proofErr w:type="spellStart"/>
                             <w:r>
@@ -234,7 +234,7 @@
                                 <w:sz w:val="24"/>
                                 <w:lang w:val="en-US"/>
                               </w:rPr>
-                              <w:t xml:space="preserve"> 24.10.2025, 16:30:00</w:t>
+                              <w:t xml:space="preserve"> 07.11.2025, 09:00:00</w:t>
                             </w:r>
                             <w:proofErr w:type="spellStart"/>
                             <w:r>
@@ -485,7 +485,7 @@
                                 <w:sz w:val="24"/>
                                 <w:lang w:val="en-US"/>
                               </w:rPr>
-                              <w:t xml:space="preserve"> Gdydihfjfififjj</w:t>
+                              <w:t xml:space="preserve"> 123</w:t>
                             </w:r>
                             <w:r>
                               <w:rPr>
@@ -554,7 +554,7 @@
                           <w:sz w:val="24"/>
                           <w:lang w:val="en-US"/>
                         </w:rPr>
-                        <w:t xml:space="preserve">Филонова Карина Евгеньевна</w:t>
+                        <w:t xml:space="preserve">Тестов Тестов1 Тестович</w:t>
                       </w:r>
                       <w:r>
                         <w:rPr>
@@ -619,7 +619,7 @@
                           <w:sz w:val="24"/>
                           <w:lang w:val="en-US"/>
                         </w:rPr>
-                        <w:t xml:space="preserve"> Сомнолог (специалист по сну), Врач УЗИ-диагностики</w:t>
+                        <w:t xml:space="preserve"> Педиатр</w:t>
                       </w:r>
                       <w:proofErr w:type="spellStart"/>
                       <w:r>
@@ -702,7 +702,7 @@
                           <w:sz w:val="24"/>
                           <w:lang w:val="en-US"/>
                         </w:rPr>
-                        <w:t xml:space="preserve"> 24.10.2025, 16:30:00</w:t>
+                        <w:t xml:space="preserve"> 07.11.2025, 09:00:00</w:t>
                       </w:r>
                       <w:proofErr w:type="spellStart"/>
                       <w:r>
@@ -953,7 +953,7 @@
                           <w:sz w:val="24"/>
                           <w:lang w:val="en-US"/>
                         </w:rPr>
-                        <w:t xml:space="preserve"> Gdydihfjfififjj</w:t>
+                        <w:t xml:space="preserve"> 123</w:t>
                       </w:r>
                       <w:r>
                         <w:rPr>

</xml_diff>